<commit_message>
added readelf cmd to docs
</commit_message>
<xml_diff>
--- a/docs/Linker Project.docx
+++ b/docs/Linker Project.docx
@@ -6338,8 +6338,6 @@
           <w:lang w:val="en"/>
         </w:rPr>
       </w:pPr>
-      <w:bookmarkStart w:id="0" w:name="_GoBack"/>
-      <w:bookmarkEnd w:id="0"/>
     </w:p>
     <w:p>
       <w:pPr>
@@ -6414,7 +6412,7 @@
     <w:p>
       <w:pPr>
         <w:rPr>
-          <w:rFonts w:hint="default" w:asciiTheme="minorEastAsia" w:hAnsiTheme="minorEastAsia" w:eastAsiaTheme="minorEastAsia" w:cstheme="minorEastAsia"/>
+          <w:rFonts w:hint="default"/>
           <w:lang w:val="en"/>
         </w:rPr>
       </w:pPr>
@@ -6453,6 +6451,89 @@
         </w:rPr>
         <w:t>-e flag specifies which symbol to use as entry point.</w:t>
       </w:r>
+    </w:p>
+    <w:p>
+      <w:pPr>
+        <w:rPr>
+          <w:rFonts w:hint="default"/>
+          <w:lang w:val="en"/>
+        </w:rPr>
+      </w:pPr>
+    </w:p>
+    <w:p>
+      <w:pPr>
+        <w:rPr>
+          <w:rFonts w:hint="default"/>
+          <w:lang w:val="en"/>
+        </w:rPr>
+      </w:pPr>
+    </w:p>
+    <w:p>
+      <w:pPr>
+        <w:rPr>
+          <w:rFonts w:hint="default"/>
+          <w:lang w:val="en"/>
+        </w:rPr>
+      </w:pPr>
+    </w:p>
+    <w:p>
+      <w:pPr>
+        <w:rPr>
+          <w:rFonts w:hint="default"/>
+          <w:lang w:val="en"/>
+        </w:rPr>
+      </w:pPr>
+      <w:r>
+        <w:rPr>
+          <w:rFonts w:hint="default"/>
+          <w:lang w:val="en"/>
+        </w:rPr>
+        <w:t>To analyze elf:</w:t>
+      </w:r>
+    </w:p>
+    <w:p>
+      <w:pPr>
+        <w:rPr>
+          <w:rFonts w:hint="default"/>
+          <w:lang w:val="en"/>
+        </w:rPr>
+      </w:pPr>
+    </w:p>
+    <w:p>
+      <w:pPr>
+        <w:rPr>
+          <w:rFonts w:hint="default"/>
+          <w:lang w:val="en"/>
+        </w:rPr>
+      </w:pPr>
+      <w:r>
+        <w:rPr>
+          <w:rFonts w:hint="default" w:ascii="Droid Sans Mono" w:hAnsi="Droid Sans Mono" w:eastAsia="Droid Sans Mono" w:cs="Droid Sans Mono"/>
+          <w:b w:val="0"/>
+          <w:color w:val="D4D4D4"/>
+          <w:kern w:val="0"/>
+          <w:sz w:val="21"/>
+          <w:szCs w:val="21"/>
+          <w:shd w:val="clear" w:fill="1E1E1E"/>
+          <w:lang w:val="en" w:eastAsia="zh-CN" w:bidi="ar"/>
+        </w:rPr>
+        <w:t xml:space="preserve">readelf -a elf_file                                                         </w:t>
+      </w:r>
+      <w:r>
+        <w:rPr>
+          <w:rFonts w:hint="default" w:ascii="Droid Sans Mono" w:hAnsi="Droid Sans Mono" w:eastAsia="Droid Sans Mono" w:cs="Droid Sans Mono"/>
+          <w:b w:val="0"/>
+          <w:color w:val="D4D4D4"/>
+          <w:kern w:val="0"/>
+          <w:sz w:val="21"/>
+          <w:szCs w:val="21"/>
+          <w:shd w:val="clear" w:fill="1E1E1E"/>
+          <w:lang w:val="en" w:eastAsia="zh-CN" w:bidi="ar"/>
+        </w:rPr>
+        <w:br w:type="textWrapping"/>
+      </w:r>
+      <w:bookmarkStart w:id="0" w:name="_GoBack"/>
+      <w:bookmarkEnd w:id="0"/>
     </w:p>
     <w:sectPr>
       <w:pgSz w:w="11906" w:h="16838"/>

</xml_diff>